<commit_message>
Update CSV and Proposal
</commit_message>
<xml_diff>
--- a/Project Proposal Team 2 Project 4.docx
+++ b/Project Proposal Team 2 Project 4.docx
@@ -21,13 +21,8 @@
         <w:jc w:val="center"/>
       </w:pPr>
       <w:r>
-        <w:t xml:space="preserve">Nick </w:t>
-      </w:r>
-      <w:proofErr w:type="spellStart"/>
-      <w:r>
-        <w:t>Mincucci</w:t>
-      </w:r>
-      <w:proofErr w:type="spellEnd"/>
+        <w:t>Nick Mincucci</w:t>
+      </w:r>
     </w:p>
     <w:p>
       <w:pPr>
@@ -67,7 +62,7 @@
     </w:p>
     <w:p>
       <w:r>
-        <w:t>Which Operating System is best?</w:t>
+        <w:t xml:space="preserve">Healthcare Cost </w:t>
       </w:r>
     </w:p>
     <w:p>
@@ -103,13 +98,34 @@
         <w:t>t</w:t>
       </w:r>
       <w:r>
-        <w:t>he dataset of 700 entries </w:t>
+        <w:t>he dataset of </w:t>
+      </w:r>
+      <w:r>
+        <w:t>over 13</w:t>
+      </w:r>
+      <w:r>
+        <w:t>00 entries </w:t>
       </w:r>
       <w:r>
         <w:t>containing</w:t>
       </w:r>
       <w:r>
-        <w:t xml:space="preserve"> information on users’ demographics, device usage patterns, and behavioral classifications. Key features include device models, operating systems, app usage time, battery consumption, data usage, and user demographics (age, gender).</w:t>
+        <w:t xml:space="preserve"> information on users’ demographics, </w:t>
+      </w:r>
+      <w:r>
+        <w:t>geographical location</w:t>
+      </w:r>
+      <w:r>
+        <w:t xml:space="preserve">, and </w:t>
+      </w:r>
+      <w:r>
+        <w:t>healthcare charges</w:t>
+      </w:r>
+      <w:r>
+        <w:t xml:space="preserve">. </w:t>
+      </w:r>
+      <w:r>
+        <w:t>The model should work to predict attributing factors to expected healthcare costs.</w:t>
       </w:r>
     </w:p>
     <w:p>
@@ -140,7 +156,10 @@
         </w:rPr>
       </w:pPr>
       <w:r>
-        <w:t>Which operating system (Android or iOS) is best for battery life?</w:t>
+        <w:t xml:space="preserve">Which </w:t>
+      </w:r>
+      <w:r>
+        <w:t>region of the United States has higher healthcare costs?</w:t>
       </w:r>
     </w:p>
     <w:p>
@@ -156,7 +175,7 @@
         </w:rPr>
       </w:pPr>
       <w:r>
-        <w:t>The number of open applications compared to screens on time.</w:t>
+        <w:t>The effect of the number of dependents on healthcare costs.</w:t>
       </w:r>
     </w:p>
     <w:p>
@@ -179,7 +198,13 @@
         <w:ind w:firstLine="720"/>
       </w:pPr>
       <w:r>
-        <w:t>Mobile Device Usage and User Behavior Dataset</w:t>
+        <w:t xml:space="preserve">US </w:t>
+      </w:r>
+      <w:r>
+        <w:t>Health Insurance</w:t>
+      </w:r>
+      <w:r>
+        <w:t xml:space="preserve"> Dataset</w:t>
       </w:r>
     </w:p>
     <w:p>
@@ -188,7 +213,7 @@
           <w:rPr>
             <w:rStyle w:val="Hyperlink"/>
           </w:rPr>
-          <w:t>https://www.kaggle.com/datasets/valakhorasani/mobile-device-usage-and-user-behavior-dataset?resource</w:t>
+          <w:t>https://www.kaggle.com/datasets/teertha/ushealthinsurancedataset</w:t>
         </w:r>
       </w:hyperlink>
       <w:r>
@@ -197,7 +222,10 @@
     </w:p>
     <w:p>
       <w:r>
-        <w:t xml:space="preserve">The dataset to be used contains mobile device usage patterns and user behavior classifications of over 700 users. </w:t>
+        <w:t xml:space="preserve">The dataset to be used contains </w:t>
+      </w:r>
+      <w:r>
+        <w:t>1338 rows of insured data, where the Insurance charges are given against the following attributes of the insured: Age, Sex, BMI, Number of Children, Smoker and Region.</w:t>
       </w:r>
     </w:p>
     <w:p>
@@ -376,17 +404,17 @@
         </w:rPr>
       </w:pPr>
       <w:r>
+        <w:t>Documentation of the model and optimization/evaluation process is included</w:t>
+      </w:r>
+    </w:p>
+    <w:p>
+      <w:pPr>
+        <w:rPr>
+          <w:u w:val="single"/>
+        </w:rPr>
+      </w:pPr>
+      <w:r>
         <w:lastRenderedPageBreak/>
-        <w:t>Documentation of the model and optimization/evaluation process is included</w:t>
-      </w:r>
-    </w:p>
-    <w:p>
-      <w:pPr>
-        <w:rPr>
-          <w:u w:val="single"/>
-        </w:rPr>
-      </w:pPr>
-      <w:r>
         <w:tab/>
       </w:r>
       <w:r>
@@ -449,15 +477,7 @@
         </w:numPr>
       </w:pPr>
       <w:r>
-        <w:t xml:space="preserve">Design and implement a 15 minute presentation displaying the visuals and </w:t>
-      </w:r>
-      <w:proofErr w:type="gramStart"/>
-      <w:r>
-        <w:t>model</w:t>
-      </w:r>
-      <w:proofErr w:type="gramEnd"/>
-      <w:r>
-        <w:t xml:space="preserve"> in an informative fashion. Allowing the audience to both understand the model while seeing appropriate visualizations.</w:t>
+        <w:t>Design and implement a 15 minute presentation displaying the visuals and model in an informative fashion. Allowing the audience to both understand the model while seeing appropriate visualizations.</w:t>
       </w:r>
     </w:p>
     <w:p>

</xml_diff>